<commit_message>
modify my learn notes
</commit_message>
<xml_diff>
--- a/MyGitStudyNotes.docx
+++ b/MyGitStudyNotes.docx
@@ -113,7 +113,7 @@
       <w:pPr>
         <w:ind w:left="360"/>
         <w:rPr>
-          <w:rFonts w:ascii="微软雅黑" w:eastAsia="微软雅黑" w:hAnsi="微软雅黑" w:hint="eastAsia"/>
+          <w:rFonts w:ascii="微软雅黑" w:eastAsia="微软雅黑" w:hAnsi="微软雅黑"/>
           <w:color w:val="0563C1" w:themeColor="hyperlink"/>
           <w:sz w:val="28"/>
           <w:u w:val="single"/>
@@ -783,7 +783,7 @@
         <w:pStyle w:val="a3"/>
         <w:ind w:left="840" w:firstLineChars="0"/>
         <w:rPr>
-          <w:rFonts w:ascii="微软雅黑" w:eastAsia="微软雅黑" w:hAnsi="微软雅黑" w:hint="eastAsia"/>
+          <w:rFonts w:ascii="微软雅黑" w:eastAsia="微软雅黑" w:hAnsi="微软雅黑"/>
           <w:sz w:val="28"/>
         </w:rPr>
       </w:pPr>
@@ -4566,7 +4566,7 @@
       <w:pPr>
         <w:ind w:left="360"/>
         <w:rPr>
-          <w:rFonts w:ascii="微软雅黑" w:eastAsia="微软雅黑" w:hAnsi="微软雅黑" w:hint="eastAsia"/>
+          <w:rFonts w:ascii="微软雅黑" w:eastAsia="微软雅黑" w:hAnsi="微软雅黑"/>
           <w:sz w:val="28"/>
         </w:rPr>
       </w:pPr>
@@ -4700,7 +4700,7 @@
       <w:pPr>
         <w:ind w:left="360"/>
         <w:rPr>
-          <w:rFonts w:ascii="微软雅黑" w:eastAsia="微软雅黑" w:hAnsi="微软雅黑" w:hint="eastAsia"/>
+          <w:rFonts w:ascii="微软雅黑" w:eastAsia="微软雅黑" w:hAnsi="微软雅黑"/>
           <w:sz w:val="28"/>
         </w:rPr>
       </w:pPr>
@@ -4725,7 +4725,7 @@
       <w:pPr>
         <w:ind w:left="360"/>
         <w:rPr>
-          <w:rFonts w:ascii="微软雅黑" w:eastAsia="微软雅黑" w:hAnsi="微软雅黑" w:hint="eastAsia"/>
+          <w:rFonts w:ascii="微软雅黑" w:eastAsia="微软雅黑" w:hAnsi="微软雅黑"/>
           <w:sz w:val="28"/>
         </w:rPr>
       </w:pPr>
@@ -4872,7 +4872,7 @@
       <w:pPr>
         <w:ind w:left="360"/>
         <w:rPr>
-          <w:rFonts w:ascii="微软雅黑" w:eastAsia="微软雅黑" w:hAnsi="微软雅黑"/>
+          <w:rFonts w:ascii="微软雅黑" w:eastAsia="微软雅黑" w:hAnsi="微软雅黑" w:hint="eastAsia"/>
           <w:sz w:val="28"/>
         </w:rPr>
       </w:pPr>
@@ -4898,6 +4898,80 @@
           <w:rFonts w:ascii="微软雅黑" w:eastAsia="微软雅黑" w:hAnsi="微软雅黑"/>
           <w:sz w:val="28"/>
         </w:rPr>
+        <w:t>reflog</w:t>
+      </w:r>
+      <w:proofErr w:type="spellEnd"/>
+      <w:r>
+        <w:rPr>
+          <w:rFonts w:ascii="微软雅黑" w:eastAsia="微软雅黑" w:hAnsi="微软雅黑"/>
+          <w:sz w:val="28"/>
+        </w:rPr>
+        <w:tab/>
+      </w:r>
+      <w:r>
+        <w:rPr>
+          <w:rFonts w:ascii="微软雅黑" w:eastAsia="微软雅黑" w:hAnsi="微软雅黑"/>
+          <w:sz w:val="28"/>
+        </w:rPr>
+        <w:tab/>
+        <w:t>:</w:t>
+      </w:r>
+      <w:r>
+        <w:rPr>
+          <w:rFonts w:ascii="微软雅黑" w:eastAsia="微软雅黑" w:hAnsi="微软雅黑" w:hint="eastAsia"/>
+          <w:sz w:val="28"/>
+        </w:rPr>
+        <w:t>查看更详细的操作日志</w:t>
+      </w:r>
+    </w:p>
+    <w:p>
+      <w:pPr>
+        <w:ind w:left="360"/>
+        <w:rPr>
+          <w:rFonts w:ascii="微软雅黑" w:eastAsia="微软雅黑" w:hAnsi="微软雅黑"/>
+          <w:sz w:val="28"/>
+        </w:rPr>
+      </w:pPr>
+    </w:p>
+    <w:p>
+      <w:pPr>
+        <w:ind w:left="360"/>
+        <w:rPr>
+          <w:rFonts w:ascii="微软雅黑" w:eastAsia="微软雅黑" w:hAnsi="微软雅黑" w:hint="eastAsia"/>
+          <w:sz w:val="28"/>
+        </w:rPr>
+      </w:pPr>
+    </w:p>
+    <w:p>
+      <w:pPr>
+        <w:ind w:left="360"/>
+        <w:rPr>
+          <w:rFonts w:ascii="微软雅黑" w:eastAsia="微软雅黑" w:hAnsi="微软雅黑"/>
+          <w:sz w:val="28"/>
+        </w:rPr>
+      </w:pPr>
+      <w:proofErr w:type="spellStart"/>
+      <w:r>
+        <w:rPr>
+          <w:rFonts w:ascii="微软雅黑" w:eastAsia="微软雅黑" w:hAnsi="微软雅黑"/>
+          <w:sz w:val="28"/>
+        </w:rPr>
+        <w:t>git</w:t>
+      </w:r>
+      <w:proofErr w:type="spellEnd"/>
+      <w:r>
+        <w:rPr>
+          <w:rFonts w:ascii="微软雅黑" w:eastAsia="微软雅黑" w:hAnsi="微软雅黑"/>
+          <w:sz w:val="28"/>
+        </w:rPr>
+        <w:t xml:space="preserve"> </w:t>
+      </w:r>
+      <w:proofErr w:type="spellStart"/>
+      <w:r>
+        <w:rPr>
+          <w:rFonts w:ascii="微软雅黑" w:eastAsia="微软雅黑" w:hAnsi="微软雅黑"/>
+          <w:sz w:val="28"/>
+        </w:rPr>
         <w:t>rm</w:t>
       </w:r>
       <w:proofErr w:type="spellEnd"/>
@@ -4960,6 +5034,7 @@
           <w:rFonts w:ascii="微软雅黑" w:eastAsia="微软雅黑" w:hAnsi="微软雅黑" w:hint="eastAsia"/>
           <w:sz w:val="28"/>
         </w:rPr>
+        <w:lastRenderedPageBreak/>
         <w:t>git</w:t>
       </w:r>
       <w:proofErr w:type="spellEnd"/>
@@ -5078,7 +5153,7 @@
     <w:p>
       <w:pPr>
         <w:rPr>
-          <w:rFonts w:ascii="微软雅黑" w:eastAsia="微软雅黑" w:hAnsi="微软雅黑" w:hint="eastAsia"/>
+          <w:rFonts w:ascii="微软雅黑" w:eastAsia="微软雅黑" w:hAnsi="微软雅黑"/>
           <w:sz w:val="28"/>
         </w:rPr>
       </w:pPr>
@@ -5123,7 +5198,7 @@
     <w:p>
       <w:pPr>
         <w:rPr>
-          <w:rFonts w:ascii="微软雅黑" w:eastAsia="微软雅黑" w:hAnsi="微软雅黑" w:hint="eastAsia"/>
+          <w:rFonts w:ascii="微软雅黑" w:eastAsia="微软雅黑" w:hAnsi="微软雅黑"/>
           <w:sz w:val="28"/>
         </w:rPr>
       </w:pPr>
@@ -5175,7 +5250,7 @@
     <w:p>
       <w:pPr>
         <w:rPr>
-          <w:rFonts w:ascii="微软雅黑" w:eastAsia="微软雅黑" w:hAnsi="微软雅黑" w:hint="eastAsia"/>
+          <w:rFonts w:ascii="微软雅黑" w:eastAsia="微软雅黑" w:hAnsi="微软雅黑"/>
           <w:sz w:val="28"/>
         </w:rPr>
       </w:pPr>
@@ -5321,7 +5396,7 @@
     <w:p>
       <w:pPr>
         <w:rPr>
-          <w:rFonts w:ascii="微软雅黑" w:eastAsia="微软雅黑" w:hAnsi="微软雅黑" w:hint="eastAsia"/>
+          <w:rFonts w:ascii="微软雅黑" w:eastAsia="微软雅黑" w:hAnsi="微软雅黑"/>
           <w:sz w:val="28"/>
         </w:rPr>
       </w:pPr>
@@ -5381,6 +5456,7 @@
         <w:rPr>
           <w:noProof/>
         </w:rPr>
+        <w:lastRenderedPageBreak/>
         <w:drawing>
           <wp:inline distT="0" distB="0" distL="0" distR="0" wp14:anchorId="6FE17D12" wp14:editId="7E4D16D4">
             <wp:extent cx="6124575" cy="3662496"/>
@@ -5550,7 +5626,7 @@
     <w:p>
       <w:pPr>
         <w:rPr>
-          <w:rFonts w:ascii="微软雅黑" w:eastAsia="微软雅黑" w:hAnsi="微软雅黑" w:hint="eastAsia"/>
+          <w:rFonts w:ascii="微软雅黑" w:eastAsia="微软雅黑" w:hAnsi="微软雅黑"/>
           <w:sz w:val="28"/>
         </w:rPr>
       </w:pPr>
@@ -5655,49 +5731,7 @@
           <w:rFonts w:ascii="微软雅黑" w:eastAsia="微软雅黑" w:hAnsi="微软雅黑"/>
           <w:sz w:val="28"/>
         </w:rPr>
-        <w:t xml:space="preserve"> </w:t>
-      </w:r>
-      <w:r>
-        <w:rPr>
-          <w:rFonts w:ascii="微软雅黑" w:eastAsia="微软雅黑" w:hAnsi="微软雅黑"/>
-          <w:sz w:val="28"/>
-        </w:rPr>
-        <w:t>--</w:t>
-      </w:r>
-      <w:r>
-        <w:rPr>
-          <w:rFonts w:ascii="微软雅黑" w:eastAsia="微软雅黑" w:hAnsi="微软雅黑"/>
-          <w:sz w:val="28"/>
-        </w:rPr>
-        <w:t xml:space="preserve">decorate </w:t>
-      </w:r>
-      <w:r>
-        <w:rPr>
-          <w:rFonts w:ascii="微软雅黑" w:eastAsia="微软雅黑" w:hAnsi="微软雅黑"/>
-          <w:sz w:val="28"/>
-        </w:rPr>
-        <w:t>--</w:t>
-      </w:r>
-      <w:r>
-        <w:rPr>
-          <w:rFonts w:ascii="微软雅黑" w:eastAsia="微软雅黑" w:hAnsi="微软雅黑"/>
-          <w:sz w:val="28"/>
-        </w:rPr>
-        <w:t xml:space="preserve">graph </w:t>
-      </w:r>
-      <w:r>
-        <w:rPr>
-          <w:rFonts w:ascii="微软雅黑" w:eastAsia="微软雅黑" w:hAnsi="微软雅黑"/>
-          <w:sz w:val="28"/>
-        </w:rPr>
-        <w:t>--</w:t>
-      </w:r>
-      <w:r>
-        <w:rPr>
-          <w:rFonts w:ascii="微软雅黑" w:eastAsia="微软雅黑" w:hAnsi="微软雅黑"/>
-          <w:sz w:val="28"/>
-        </w:rPr>
-        <w:t>all  :</w:t>
+        <w:t xml:space="preserve"> --decorate --graph --all  :</w:t>
       </w:r>
       <w:r>
         <w:rPr>
@@ -5822,7 +5856,7 @@
     <w:p>
       <w:pPr>
         <w:rPr>
-          <w:rFonts w:ascii="微软雅黑" w:eastAsia="微软雅黑" w:hAnsi="微软雅黑" w:hint="eastAsia"/>
+          <w:rFonts w:ascii="微软雅黑" w:eastAsia="微软雅黑" w:hAnsi="微软雅黑"/>
           <w:sz w:val="28"/>
         </w:rPr>
       </w:pPr>
@@ -5847,14 +5881,7 @@
           <w:rFonts w:ascii="微软雅黑" w:eastAsia="微软雅黑" w:hAnsi="微软雅黑"/>
           <w:sz w:val="28"/>
         </w:rPr>
-        <w:t xml:space="preserve"> log </w:t>
-      </w:r>
-      <w:r>
-        <w:rPr>
-          <w:rFonts w:ascii="微软雅黑" w:eastAsia="微软雅黑" w:hAnsi="微软雅黑"/>
-          <w:sz w:val="28"/>
-        </w:rPr>
-        <w:t>--</w:t>
+        <w:t xml:space="preserve"> log --</w:t>
       </w:r>
       <w:proofErr w:type="spellStart"/>
       <w:r>
@@ -5870,35 +5897,7 @@
           <w:rFonts w:ascii="微软雅黑" w:eastAsia="微软雅黑" w:hAnsi="微软雅黑"/>
           <w:sz w:val="28"/>
         </w:rPr>
-        <w:t xml:space="preserve"> </w:t>
-      </w:r>
-      <w:r>
-        <w:rPr>
-          <w:rFonts w:ascii="微软雅黑" w:eastAsia="微软雅黑" w:hAnsi="微软雅黑"/>
-          <w:sz w:val="28"/>
-        </w:rPr>
-        <w:t>--</w:t>
-      </w:r>
-      <w:r>
-        <w:rPr>
-          <w:rFonts w:ascii="微软雅黑" w:eastAsia="微软雅黑" w:hAnsi="微软雅黑"/>
-          <w:sz w:val="28"/>
-        </w:rPr>
-        <w:t xml:space="preserve">decorate </w:t>
-      </w:r>
-      <w:r>
-        <w:rPr>
-          <w:rFonts w:ascii="微软雅黑" w:eastAsia="微软雅黑" w:hAnsi="微软雅黑"/>
-          <w:sz w:val="28"/>
-        </w:rPr>
-        <w:t>--</w:t>
-      </w:r>
-      <w:r>
-        <w:rPr>
-          <w:rFonts w:ascii="微软雅黑" w:eastAsia="微软雅黑" w:hAnsi="微软雅黑"/>
-          <w:sz w:val="28"/>
-        </w:rPr>
-        <w:t>graph –all</w:t>
+        <w:t xml:space="preserve"> --decorate --graph –all</w:t>
       </w:r>
       <w:r>
         <w:rPr>
@@ -6134,7 +6133,7 @@
     <w:p>
       <w:pPr>
         <w:rPr>
-          <w:rFonts w:ascii="微软雅黑" w:eastAsia="微软雅黑" w:hAnsi="微软雅黑" w:hint="eastAsia"/>
+          <w:rFonts w:ascii="微软雅黑" w:eastAsia="微软雅黑" w:hAnsi="微软雅黑"/>
           <w:sz w:val="28"/>
         </w:rPr>
       </w:pPr>
@@ -6277,7 +6276,7 @@
     <w:p>
       <w:pPr>
         <w:rPr>
-          <w:rFonts w:ascii="微软雅黑" w:eastAsia="微软雅黑" w:hAnsi="微软雅黑" w:hint="eastAsia"/>
+          <w:rFonts w:ascii="微软雅黑" w:eastAsia="微软雅黑" w:hAnsi="微软雅黑"/>
           <w:sz w:val="28"/>
         </w:rPr>
       </w:pPr>
@@ -6409,7 +6408,7 @@
     <w:p>
       <w:pPr>
         <w:rPr>
-          <w:rFonts w:ascii="微软雅黑" w:eastAsia="微软雅黑" w:hAnsi="微软雅黑" w:hint="eastAsia"/>
+          <w:rFonts w:ascii="微软雅黑" w:eastAsia="微软雅黑" w:hAnsi="微软雅黑"/>
           <w:sz w:val="28"/>
         </w:rPr>
       </w:pPr>
@@ -6470,11 +6469,1820 @@
           <w:sz w:val="28"/>
         </w:rPr>
       </w:pPr>
+      <w:proofErr w:type="spellStart"/>
+      <w:r>
+        <w:rPr>
+          <w:rFonts w:ascii="微软雅黑" w:eastAsia="微软雅黑" w:hAnsi="微软雅黑" w:hint="eastAsia"/>
+          <w:sz w:val="28"/>
+        </w:rPr>
+        <w:t>Git</w:t>
+      </w:r>
+      <w:proofErr w:type="spellEnd"/>
+      <w:r>
+        <w:rPr>
+          <w:rFonts w:ascii="微软雅黑" w:eastAsia="微软雅黑" w:hAnsi="微软雅黑" w:hint="eastAsia"/>
+          <w:sz w:val="28"/>
+        </w:rPr>
+        <w:t>存储（</w:t>
+      </w:r>
+      <w:proofErr w:type="spellStart"/>
+      <w:r>
+        <w:rPr>
+          <w:rFonts w:ascii="微软雅黑" w:eastAsia="微软雅黑" w:hAnsi="微软雅黑"/>
+          <w:sz w:val="28"/>
+        </w:rPr>
+        <w:t>git</w:t>
+      </w:r>
+      <w:proofErr w:type="spellEnd"/>
+      <w:r>
+        <w:rPr>
+          <w:rFonts w:ascii="微软雅黑" w:eastAsia="微软雅黑" w:hAnsi="微软雅黑"/>
+          <w:sz w:val="28"/>
+        </w:rPr>
+        <w:t xml:space="preserve"> stash</w:t>
+      </w:r>
+      <w:r>
+        <w:rPr>
+          <w:rFonts w:ascii="微软雅黑" w:eastAsia="微软雅黑" w:hAnsi="微软雅黑" w:hint="eastAsia"/>
+          <w:sz w:val="28"/>
+        </w:rPr>
+        <w:t>）</w:t>
+      </w:r>
+    </w:p>
+    <w:p>
+      <w:pPr>
+        <w:rPr>
+          <w:rFonts w:ascii="微软雅黑" w:eastAsia="微软雅黑" w:hAnsi="微软雅黑"/>
+          <w:sz w:val="28"/>
+        </w:rPr>
+      </w:pPr>
+      <w:r>
+        <w:rPr>
+          <w:noProof/>
+        </w:rPr>
+        <w:drawing>
+          <wp:inline distT="0" distB="0" distL="0" distR="0" wp14:anchorId="6DCE74DD" wp14:editId="023EA203">
+            <wp:extent cx="6326746" cy="2981325"/>
+            <wp:effectExtent l="0" t="0" r="0" b="0"/>
+            <wp:docPr id="20" name="图片 20"/>
+            <wp:cNvGraphicFramePr>
+              <a:graphicFrameLocks xmlns:a="http://schemas.openxmlformats.org/drawingml/2006/main" noChangeAspect="1"/>
+            </wp:cNvGraphicFramePr>
+            <a:graphic xmlns:a="http://schemas.openxmlformats.org/drawingml/2006/main">
+              <a:graphicData uri="http://schemas.openxmlformats.org/drawingml/2006/picture">
+                <pic:pic xmlns:pic="http://schemas.openxmlformats.org/drawingml/2006/picture">
+                  <pic:nvPicPr>
+                    <pic:cNvPr id="1" name=""/>
+                    <pic:cNvPicPr/>
+                  </pic:nvPicPr>
+                  <pic:blipFill>
+                    <a:blip r:embed="rId36"/>
+                    <a:stretch>
+                      <a:fillRect/>
+                    </a:stretch>
+                  </pic:blipFill>
+                  <pic:spPr>
+                    <a:xfrm>
+                      <a:off x="0" y="0"/>
+                      <a:ext cx="6340369" cy="2987744"/>
+                    </a:xfrm>
+                    <a:prstGeom prst="rect">
+                      <a:avLst/>
+                    </a:prstGeom>
+                  </pic:spPr>
+                </pic:pic>
+              </a:graphicData>
+            </a:graphic>
+          </wp:inline>
+        </w:drawing>
+      </w:r>
+    </w:p>
+    <w:p>
+      <w:pPr>
+        <w:rPr>
+          <w:rFonts w:ascii="微软雅黑" w:eastAsia="微软雅黑" w:hAnsi="微软雅黑"/>
+          <w:sz w:val="28"/>
+        </w:rPr>
+      </w:pPr>
+      <w:r>
+        <w:rPr>
+          <w:noProof/>
+        </w:rPr>
+        <w:lastRenderedPageBreak/>
+        <w:drawing>
+          <wp:inline distT="0" distB="0" distL="0" distR="0" wp14:anchorId="7F9D0F3C" wp14:editId="32DE7981">
+            <wp:extent cx="5274310" cy="6278245"/>
+            <wp:effectExtent l="0" t="0" r="2540" b="8255"/>
+            <wp:docPr id="24" name="图片 24"/>
+            <wp:cNvGraphicFramePr>
+              <a:graphicFrameLocks xmlns:a="http://schemas.openxmlformats.org/drawingml/2006/main" noChangeAspect="1"/>
+            </wp:cNvGraphicFramePr>
+            <a:graphic xmlns:a="http://schemas.openxmlformats.org/drawingml/2006/main">
+              <a:graphicData uri="http://schemas.openxmlformats.org/drawingml/2006/picture">
+                <pic:pic xmlns:pic="http://schemas.openxmlformats.org/drawingml/2006/picture">
+                  <pic:nvPicPr>
+                    <pic:cNvPr id="1" name=""/>
+                    <pic:cNvPicPr/>
+                  </pic:nvPicPr>
+                  <pic:blipFill>
+                    <a:blip r:embed="rId37"/>
+                    <a:stretch>
+                      <a:fillRect/>
+                    </a:stretch>
+                  </pic:blipFill>
+                  <pic:spPr>
+                    <a:xfrm>
+                      <a:off x="0" y="0"/>
+                      <a:ext cx="5274310" cy="6278245"/>
+                    </a:xfrm>
+                    <a:prstGeom prst="rect">
+                      <a:avLst/>
+                    </a:prstGeom>
+                  </pic:spPr>
+                </pic:pic>
+              </a:graphicData>
+            </a:graphic>
+          </wp:inline>
+        </w:drawing>
+      </w:r>
+    </w:p>
+    <w:p>
+      <w:pPr>
+        <w:rPr>
+          <w:rFonts w:ascii="微软雅黑" w:eastAsia="微软雅黑" w:hAnsi="微软雅黑"/>
+          <w:sz w:val="28"/>
+        </w:rPr>
+      </w:pPr>
+    </w:p>
+    <w:p>
+      <w:pPr>
+        <w:rPr>
+          <w:rFonts w:ascii="微软雅黑" w:eastAsia="微软雅黑" w:hAnsi="微软雅黑"/>
+          <w:sz w:val="28"/>
+        </w:rPr>
+      </w:pPr>
+      <w:r>
+        <w:rPr>
+          <w:noProof/>
+        </w:rPr>
+        <w:lastRenderedPageBreak/>
+        <w:drawing>
+          <wp:inline distT="0" distB="0" distL="0" distR="0" wp14:anchorId="1669CE1A" wp14:editId="4B2C2A1E">
+            <wp:extent cx="5274310" cy="4127500"/>
+            <wp:effectExtent l="0" t="0" r="2540" b="6350"/>
+            <wp:docPr id="28" name="图片 28"/>
+            <wp:cNvGraphicFramePr>
+              <a:graphicFrameLocks xmlns:a="http://schemas.openxmlformats.org/drawingml/2006/main" noChangeAspect="1"/>
+            </wp:cNvGraphicFramePr>
+            <a:graphic xmlns:a="http://schemas.openxmlformats.org/drawingml/2006/main">
+              <a:graphicData uri="http://schemas.openxmlformats.org/drawingml/2006/picture">
+                <pic:pic xmlns:pic="http://schemas.openxmlformats.org/drawingml/2006/picture">
+                  <pic:nvPicPr>
+                    <pic:cNvPr id="1" name=""/>
+                    <pic:cNvPicPr/>
+                  </pic:nvPicPr>
+                  <pic:blipFill>
+                    <a:blip r:embed="rId38"/>
+                    <a:stretch>
+                      <a:fillRect/>
+                    </a:stretch>
+                  </pic:blipFill>
+                  <pic:spPr>
+                    <a:xfrm>
+                      <a:off x="0" y="0"/>
+                      <a:ext cx="5274310" cy="4127500"/>
+                    </a:xfrm>
+                    <a:prstGeom prst="rect">
+                      <a:avLst/>
+                    </a:prstGeom>
+                  </pic:spPr>
+                </pic:pic>
+              </a:graphicData>
+            </a:graphic>
+          </wp:inline>
+        </w:drawing>
+      </w:r>
+    </w:p>
+    <w:p>
+      <w:pPr>
+        <w:rPr>
+          <w:rFonts w:ascii="微软雅黑" w:eastAsia="微软雅黑" w:hAnsi="微软雅黑"/>
+          <w:sz w:val="28"/>
+        </w:rPr>
+      </w:pPr>
+    </w:p>
+    <w:p>
+      <w:pPr>
+        <w:rPr>
+          <w:rFonts w:ascii="微软雅黑" w:eastAsia="微软雅黑" w:hAnsi="微软雅黑"/>
+          <w:sz w:val="28"/>
+        </w:rPr>
+      </w:pPr>
+    </w:p>
+    <w:p>
+      <w:pPr>
+        <w:pStyle w:val="a3"/>
+        <w:numPr>
+          <w:ilvl w:val="0"/>
+          <w:numId w:val="1"/>
+        </w:numPr>
+        <w:ind w:firstLineChars="0"/>
+        <w:rPr>
+          <w:rFonts w:ascii="微软雅黑" w:eastAsia="微软雅黑" w:hAnsi="微软雅黑"/>
+          <w:sz w:val="28"/>
+        </w:rPr>
+      </w:pPr>
+      <w:r>
+        <w:rPr>
+          <w:rFonts w:ascii="微软雅黑" w:eastAsia="微软雅黑" w:hAnsi="微软雅黑" w:hint="eastAsia"/>
+          <w:sz w:val="28"/>
+        </w:rPr>
+        <w:t>后悔药</w:t>
+      </w:r>
+    </w:p>
+    <w:p>
+      <w:pPr>
+        <w:ind w:firstLine="360"/>
+        <w:rPr>
+          <w:rFonts w:ascii="微软雅黑" w:eastAsia="微软雅黑" w:hAnsi="微软雅黑"/>
+          <w:sz w:val="28"/>
+        </w:rPr>
+      </w:pPr>
+      <w:r>
+        <w:rPr>
+          <w:rFonts w:ascii="微软雅黑" w:eastAsia="微软雅黑" w:hAnsi="微软雅黑" w:hint="eastAsia"/>
+          <w:sz w:val="28"/>
+        </w:rPr>
+        <w:t>一、</w:t>
+      </w:r>
+      <w:r>
+        <w:rPr>
+          <w:rFonts w:ascii="微软雅黑" w:eastAsia="微软雅黑" w:hAnsi="微软雅黑" w:hint="eastAsia"/>
+          <w:sz w:val="28"/>
+        </w:rPr>
+        <w:t>工作区</w:t>
+      </w:r>
+    </w:p>
+    <w:p>
+      <w:pPr>
+        <w:ind w:firstLine="360"/>
+        <w:rPr>
+          <w:rFonts w:ascii="微软雅黑" w:eastAsia="微软雅黑" w:hAnsi="微软雅黑" w:hint="eastAsia"/>
+          <w:sz w:val="28"/>
+        </w:rPr>
+      </w:pPr>
+      <w:r>
+        <w:rPr>
+          <w:rFonts w:ascii="微软雅黑" w:eastAsia="微软雅黑" w:hAnsi="微软雅黑"/>
+          <w:sz w:val="28"/>
+        </w:rPr>
+        <w:tab/>
+      </w:r>
+      <w:r>
+        <w:rPr>
+          <w:rFonts w:ascii="微软雅黑" w:eastAsia="微软雅黑" w:hAnsi="微软雅黑"/>
+          <w:sz w:val="28"/>
+        </w:rPr>
+        <w:tab/>
+      </w:r>
+      <w:r>
+        <w:rPr>
+          <w:rFonts w:ascii="微软雅黑" w:eastAsia="微软雅黑" w:hAnsi="微软雅黑" w:hint="eastAsia"/>
+          <w:sz w:val="28"/>
+        </w:rPr>
+        <w:t>如何撤回自己在工作目录中的修改：</w:t>
+      </w:r>
+      <w:proofErr w:type="spellStart"/>
+      <w:r>
+        <w:rPr>
+          <w:rFonts w:ascii="微软雅黑" w:eastAsia="微软雅黑" w:hAnsi="微软雅黑" w:hint="eastAsia"/>
+          <w:sz w:val="28"/>
+        </w:rPr>
+        <w:t>gi</w:t>
+      </w:r>
+      <w:r>
+        <w:rPr>
+          <w:rFonts w:ascii="微软雅黑" w:eastAsia="微软雅黑" w:hAnsi="微软雅黑"/>
+          <w:sz w:val="28"/>
+        </w:rPr>
+        <w:t>t</w:t>
+      </w:r>
+      <w:proofErr w:type="spellEnd"/>
+      <w:r>
+        <w:rPr>
+          <w:rFonts w:ascii="微软雅黑" w:eastAsia="微软雅黑" w:hAnsi="微软雅黑"/>
+          <w:sz w:val="28"/>
+        </w:rPr>
+        <w:t xml:space="preserve"> checkout --filename</w:t>
+      </w:r>
+    </w:p>
+    <w:p>
+      <w:pPr>
+        <w:ind w:firstLine="360"/>
+        <w:rPr>
+          <w:rFonts w:ascii="微软雅黑" w:eastAsia="微软雅黑" w:hAnsi="微软雅黑" w:hint="eastAsia"/>
+          <w:sz w:val="28"/>
+        </w:rPr>
+      </w:pPr>
+      <w:r>
+        <w:rPr>
+          <w:rFonts w:ascii="微软雅黑" w:eastAsia="微软雅黑" w:hAnsi="微软雅黑" w:hint="eastAsia"/>
+          <w:sz w:val="28"/>
+        </w:rPr>
+        <w:t>二、</w:t>
+      </w:r>
+      <w:r>
+        <w:rPr>
+          <w:rFonts w:ascii="微软雅黑" w:eastAsia="微软雅黑" w:hAnsi="微软雅黑" w:hint="eastAsia"/>
+          <w:sz w:val="28"/>
+        </w:rPr>
+        <w:t>暂存区</w:t>
+      </w:r>
+      <w:r>
+        <w:rPr>
+          <w:rFonts w:ascii="微软雅黑" w:eastAsia="微软雅黑" w:hAnsi="微软雅黑"/>
+          <w:sz w:val="28"/>
+        </w:rPr>
+        <w:br/>
+      </w:r>
+      <w:r>
+        <w:rPr>
+          <w:rFonts w:ascii="微软雅黑" w:eastAsia="微软雅黑" w:hAnsi="微软雅黑"/>
+          <w:sz w:val="28"/>
+        </w:rPr>
+        <w:tab/>
+      </w:r>
+      <w:r>
+        <w:rPr>
+          <w:rFonts w:ascii="微软雅黑" w:eastAsia="微软雅黑" w:hAnsi="微软雅黑"/>
+          <w:sz w:val="28"/>
+        </w:rPr>
+        <w:tab/>
+      </w:r>
+      <w:r>
+        <w:rPr>
+          <w:rFonts w:ascii="微软雅黑" w:eastAsia="微软雅黑" w:hAnsi="微软雅黑" w:hint="eastAsia"/>
+          <w:sz w:val="28"/>
+        </w:rPr>
+        <w:t>如何撤回自己的暂存：</w:t>
+      </w:r>
+      <w:proofErr w:type="spellStart"/>
+      <w:r>
+        <w:rPr>
+          <w:rFonts w:ascii="微软雅黑" w:eastAsia="微软雅黑" w:hAnsi="微软雅黑" w:hint="eastAsia"/>
+          <w:sz w:val="28"/>
+        </w:rPr>
+        <w:t>git</w:t>
+      </w:r>
+      <w:proofErr w:type="spellEnd"/>
+      <w:r>
+        <w:rPr>
+          <w:rFonts w:ascii="微软雅黑" w:eastAsia="微软雅黑" w:hAnsi="微软雅黑"/>
+          <w:sz w:val="28"/>
+        </w:rPr>
+        <w:t xml:space="preserve"> reset HEAD filename</w:t>
+      </w:r>
+    </w:p>
+    <w:p>
+      <w:pPr>
+        <w:ind w:firstLine="360"/>
+        <w:rPr>
+          <w:rFonts w:ascii="微软雅黑" w:eastAsia="微软雅黑" w:hAnsi="微软雅黑"/>
+          <w:sz w:val="28"/>
+        </w:rPr>
+      </w:pPr>
+      <w:r>
+        <w:rPr>
+          <w:rFonts w:ascii="微软雅黑" w:eastAsia="微软雅黑" w:hAnsi="微软雅黑" w:hint="eastAsia"/>
+          <w:sz w:val="28"/>
+        </w:rPr>
+        <w:t>三、</w:t>
+      </w:r>
+      <w:r>
+        <w:rPr>
+          <w:rFonts w:ascii="微软雅黑" w:eastAsia="微软雅黑" w:hAnsi="微软雅黑" w:hint="eastAsia"/>
+          <w:sz w:val="28"/>
+        </w:rPr>
+        <w:t>版本库</w:t>
+      </w:r>
+    </w:p>
+    <w:p>
+      <w:pPr>
+        <w:ind w:firstLine="360"/>
+        <w:rPr>
+          <w:rFonts w:ascii="微软雅黑" w:eastAsia="微软雅黑" w:hAnsi="微软雅黑"/>
+          <w:sz w:val="28"/>
+        </w:rPr>
+      </w:pPr>
+      <w:r>
+        <w:rPr>
+          <w:rFonts w:ascii="微软雅黑" w:eastAsia="微软雅黑" w:hAnsi="微软雅黑"/>
+          <w:sz w:val="28"/>
+        </w:rPr>
+        <w:tab/>
+      </w:r>
+      <w:r>
+        <w:rPr>
+          <w:rFonts w:ascii="微软雅黑" w:eastAsia="微软雅黑" w:hAnsi="微软雅黑"/>
+          <w:sz w:val="28"/>
+        </w:rPr>
+        <w:tab/>
+      </w:r>
+      <w:r>
+        <w:rPr>
+          <w:rFonts w:ascii="微软雅黑" w:eastAsia="微软雅黑" w:hAnsi="微软雅黑" w:hint="eastAsia"/>
+          <w:sz w:val="28"/>
+        </w:rPr>
+        <w:t>如何撤回自己的</w:t>
+      </w:r>
+      <w:r>
+        <w:rPr>
+          <w:rFonts w:ascii="微软雅黑" w:eastAsia="微软雅黑" w:hAnsi="微软雅黑" w:hint="eastAsia"/>
+          <w:sz w:val="28"/>
+        </w:rPr>
+        <w:t>提交：（1）注释写错了：</w:t>
+      </w:r>
+      <w:proofErr w:type="spellStart"/>
+      <w:r>
+        <w:rPr>
+          <w:rFonts w:ascii="微软雅黑" w:eastAsia="微软雅黑" w:hAnsi="微软雅黑" w:hint="eastAsia"/>
+          <w:sz w:val="28"/>
+        </w:rPr>
+        <w:t>git</w:t>
+      </w:r>
+      <w:proofErr w:type="spellEnd"/>
+      <w:r>
+        <w:rPr>
+          <w:rFonts w:ascii="微软雅黑" w:eastAsia="微软雅黑" w:hAnsi="微软雅黑"/>
+          <w:sz w:val="28"/>
+        </w:rPr>
+        <w:t xml:space="preserve"> commit</w:t>
+      </w:r>
+      <w:r>
+        <w:rPr>
+          <w:rFonts w:ascii="微软雅黑" w:eastAsia="微软雅黑" w:hAnsi="微软雅黑"/>
+          <w:sz w:val="28"/>
+        </w:rPr>
+        <w:t xml:space="preserve"> </w:t>
+      </w:r>
+      <w:r>
+        <w:rPr>
+          <w:rFonts w:ascii="微软雅黑" w:eastAsia="微软雅黑" w:hAnsi="微软雅黑" w:hint="eastAsia"/>
+          <w:sz w:val="28"/>
+        </w:rPr>
+        <w:t>--</w:t>
+      </w:r>
+      <w:r>
+        <w:rPr>
+          <w:rFonts w:ascii="微软雅黑" w:eastAsia="微软雅黑" w:hAnsi="微软雅黑"/>
+          <w:sz w:val="28"/>
+        </w:rPr>
+        <w:t>amend</w:t>
+      </w:r>
+    </w:p>
+    <w:p>
+      <w:pPr>
+        <w:ind w:firstLine="360"/>
+        <w:rPr>
+          <w:rFonts w:ascii="微软雅黑" w:eastAsia="微软雅黑" w:hAnsi="微软雅黑"/>
+          <w:sz w:val="28"/>
+        </w:rPr>
+      </w:pPr>
+      <w:r>
+        <w:rPr>
+          <w:rFonts w:ascii="微软雅黑" w:eastAsia="微软雅黑" w:hAnsi="微软雅黑" w:hint="eastAsia"/>
+          <w:sz w:val="28"/>
+        </w:rPr>
+        <w:t>（2）修改内容出错了：先修改出错的地方，修改完成之后</w:t>
+      </w:r>
+      <w:proofErr w:type="spellStart"/>
+      <w:r>
+        <w:rPr>
+          <w:rFonts w:ascii="微软雅黑" w:eastAsia="微软雅黑" w:hAnsi="微软雅黑" w:hint="eastAsia"/>
+          <w:sz w:val="28"/>
+        </w:rPr>
+        <w:t>git</w:t>
+      </w:r>
+      <w:proofErr w:type="spellEnd"/>
+      <w:r>
+        <w:rPr>
+          <w:rFonts w:ascii="微软雅黑" w:eastAsia="微软雅黑" w:hAnsi="微软雅黑"/>
+          <w:sz w:val="28"/>
+        </w:rPr>
+        <w:t xml:space="preserve"> add</w:t>
+      </w:r>
+      <w:r>
+        <w:rPr>
+          <w:rFonts w:ascii="微软雅黑" w:eastAsia="微软雅黑" w:hAnsi="微软雅黑" w:hint="eastAsia"/>
+          <w:sz w:val="28"/>
+        </w:rPr>
+        <w:t>修改完成的文件，再使用</w:t>
+      </w:r>
+      <w:proofErr w:type="spellStart"/>
+      <w:r>
+        <w:rPr>
+          <w:rFonts w:ascii="微软雅黑" w:eastAsia="微软雅黑" w:hAnsi="微软雅黑"/>
+          <w:sz w:val="28"/>
+        </w:rPr>
+        <w:t>git</w:t>
+      </w:r>
+      <w:proofErr w:type="spellEnd"/>
+      <w:r>
+        <w:rPr>
+          <w:rFonts w:ascii="微软雅黑" w:eastAsia="微软雅黑" w:hAnsi="微软雅黑"/>
+          <w:sz w:val="28"/>
+        </w:rPr>
+        <w:t xml:space="preserve"> commit --amend </w:t>
+      </w:r>
+      <w:r>
+        <w:rPr>
+          <w:rFonts w:ascii="微软雅黑" w:eastAsia="微软雅黑" w:hAnsi="微软雅黑"/>
+          <w:sz w:val="28"/>
+        </w:rPr>
+        <w:t>–</w:t>
+      </w:r>
+      <w:r>
+        <w:rPr>
+          <w:rFonts w:ascii="微软雅黑" w:eastAsia="微软雅黑" w:hAnsi="微软雅黑"/>
+          <w:sz w:val="28"/>
+        </w:rPr>
+        <w:t>m</w:t>
+      </w:r>
+      <w:r>
+        <w:rPr>
+          <w:rFonts w:ascii="微软雅黑" w:eastAsia="微软雅黑" w:hAnsi="微软雅黑"/>
+          <w:sz w:val="28"/>
+        </w:rPr>
+        <w:t xml:space="preserve"> “</w:t>
+      </w:r>
+      <w:r>
+        <w:rPr>
+          <w:rFonts w:ascii="微软雅黑" w:eastAsia="微软雅黑" w:hAnsi="微软雅黑" w:hint="eastAsia"/>
+          <w:sz w:val="28"/>
+        </w:rPr>
+        <w:t>注释内容</w:t>
+      </w:r>
+      <w:r>
+        <w:rPr>
+          <w:rFonts w:ascii="微软雅黑" w:eastAsia="微软雅黑" w:hAnsi="微软雅黑"/>
+          <w:sz w:val="28"/>
+        </w:rPr>
+        <w:t>”</w:t>
+      </w:r>
+    </w:p>
+    <w:p>
+      <w:pPr>
+        <w:ind w:firstLine="360"/>
+        <w:rPr>
+          <w:rFonts w:ascii="微软雅黑" w:eastAsia="微软雅黑" w:hAnsi="微软雅黑"/>
+          <w:sz w:val="28"/>
+        </w:rPr>
+      </w:pPr>
+      <w:r>
+        <w:rPr>
+          <w:noProof/>
+        </w:rPr>
+        <w:lastRenderedPageBreak/>
+        <w:drawing>
+          <wp:inline distT="0" distB="0" distL="0" distR="0" wp14:anchorId="20DDD56D" wp14:editId="7E1CCAC3">
+            <wp:extent cx="5274310" cy="7350760"/>
+            <wp:effectExtent l="0" t="0" r="2540" b="2540"/>
+            <wp:docPr id="29" name="图片 29"/>
+            <wp:cNvGraphicFramePr>
+              <a:graphicFrameLocks xmlns:a="http://schemas.openxmlformats.org/drawingml/2006/main" noChangeAspect="1"/>
+            </wp:cNvGraphicFramePr>
+            <a:graphic xmlns:a="http://schemas.openxmlformats.org/drawingml/2006/main">
+              <a:graphicData uri="http://schemas.openxmlformats.org/drawingml/2006/picture">
+                <pic:pic xmlns:pic="http://schemas.openxmlformats.org/drawingml/2006/picture">
+                  <pic:nvPicPr>
+                    <pic:cNvPr id="1" name=""/>
+                    <pic:cNvPicPr/>
+                  </pic:nvPicPr>
+                  <pic:blipFill>
+                    <a:blip r:embed="rId39"/>
+                    <a:stretch>
+                      <a:fillRect/>
+                    </a:stretch>
+                  </pic:blipFill>
+                  <pic:spPr>
+                    <a:xfrm>
+                      <a:off x="0" y="0"/>
+                      <a:ext cx="5274310" cy="7350760"/>
+                    </a:xfrm>
+                    <a:prstGeom prst="rect">
+                      <a:avLst/>
+                    </a:prstGeom>
+                  </pic:spPr>
+                </pic:pic>
+              </a:graphicData>
+            </a:graphic>
+          </wp:inline>
+        </w:drawing>
+      </w:r>
+    </w:p>
+    <w:p>
+      <w:pPr>
+        <w:ind w:firstLine="360"/>
+        <w:rPr>
+          <w:rFonts w:ascii="微软雅黑" w:eastAsia="微软雅黑" w:hAnsi="微软雅黑"/>
+          <w:sz w:val="28"/>
+        </w:rPr>
+      </w:pPr>
+    </w:p>
+    <w:p>
+      <w:pPr>
+        <w:ind w:firstLine="360"/>
+        <w:rPr>
+          <w:rFonts w:ascii="微软雅黑" w:eastAsia="微软雅黑" w:hAnsi="微软雅黑"/>
+          <w:sz w:val="28"/>
+        </w:rPr>
+      </w:pPr>
+      <w:r>
+        <w:rPr>
+          <w:rFonts w:ascii="微软雅黑" w:eastAsia="微软雅黑" w:hAnsi="微软雅黑"/>
+          <w:sz w:val="28"/>
+        </w:rPr>
+        <w:t>reset三种模式区别和使用场景</w:t>
+      </w:r>
+      <w:r>
+        <w:rPr>
+          <w:rFonts w:ascii="微软雅黑" w:eastAsia="微软雅黑" w:hAnsi="微软雅黑" w:hint="eastAsia"/>
+          <w:sz w:val="28"/>
+        </w:rPr>
+        <w:t>(</w:t>
+      </w:r>
+      <w:hyperlink r:id="rId40" w:history="1">
+        <w:r>
+          <w:rPr>
+            <w:rStyle w:val="a4"/>
+            <w:rFonts w:ascii="微软雅黑" w:eastAsia="微软雅黑" w:hAnsi="微软雅黑"/>
+            <w:sz w:val="28"/>
+          </w:rPr>
+          <w:t>https://www.jianshu.co</w:t>
+        </w:r>
+        <w:r>
+          <w:rPr>
+            <w:rStyle w:val="a4"/>
+            <w:rFonts w:ascii="微软雅黑" w:eastAsia="微软雅黑" w:hAnsi="微软雅黑"/>
+            <w:sz w:val="28"/>
+          </w:rPr>
+          <w:t>m</w:t>
+        </w:r>
+        <w:r>
+          <w:rPr>
+            <w:rStyle w:val="a4"/>
+            <w:rFonts w:ascii="微软雅黑" w:eastAsia="微软雅黑" w:hAnsi="微软雅黑"/>
+            <w:sz w:val="28"/>
+          </w:rPr>
+          <w:t>/p/c2ec5f06cf1a</w:t>
+        </w:r>
+      </w:hyperlink>
+      <w:r>
+        <w:rPr>
+          <w:rFonts w:ascii="微软雅黑" w:eastAsia="微软雅黑" w:hAnsi="微软雅黑" w:hint="eastAsia"/>
+          <w:sz w:val="28"/>
+        </w:rPr>
+        <w:t>)</w:t>
+      </w:r>
+    </w:p>
+    <w:p>
+      <w:pPr>
+        <w:ind w:firstLine="360"/>
+        <w:rPr>
+          <w:rFonts w:ascii="微软雅黑" w:eastAsia="微软雅黑" w:hAnsi="微软雅黑"/>
+          <w:sz w:val="28"/>
+        </w:rPr>
+      </w:pPr>
+      <w:r>
+        <w:rPr>
+          <w:rFonts w:ascii="微软雅黑" w:eastAsia="微软雅黑" w:hAnsi="微软雅黑" w:hint="eastAsia"/>
+          <w:sz w:val="28"/>
+        </w:rPr>
+        <w:lastRenderedPageBreak/>
+        <w:t>区别：</w:t>
+      </w:r>
+    </w:p>
+    <w:p>
+      <w:pPr>
+        <w:ind w:firstLine="360"/>
+        <w:rPr>
+          <w:rFonts w:ascii="微软雅黑" w:eastAsia="微软雅黑" w:hAnsi="微软雅黑"/>
+          <w:sz w:val="28"/>
+        </w:rPr>
+      </w:pPr>
+      <w:r>
+        <w:rPr>
+          <w:rFonts w:ascii="微软雅黑" w:eastAsia="微软雅黑" w:hAnsi="微软雅黑"/>
+          <w:sz w:val="28"/>
+        </w:rPr>
+        <w:t>--hard：重置位置的同时，直接将 working Tree工作目录、 index 暂存区及 repository 都重置成目标Reset节点的</w:t>
+      </w:r>
+      <w:proofErr w:type="gramStart"/>
+      <w:r>
+        <w:rPr>
+          <w:rFonts w:ascii="微软雅黑" w:eastAsia="微软雅黑" w:hAnsi="微软雅黑"/>
+          <w:sz w:val="28"/>
+        </w:rPr>
+        <w:t>內</w:t>
+      </w:r>
+      <w:proofErr w:type="gramEnd"/>
+      <w:r>
+        <w:rPr>
+          <w:rFonts w:ascii="微软雅黑" w:eastAsia="微软雅黑" w:hAnsi="微软雅黑"/>
+          <w:sz w:val="28"/>
+        </w:rPr>
+        <w:t>容,所以效果看起来等同于</w:t>
+      </w:r>
+      <w:r>
+        <w:rPr>
+          <w:rFonts w:ascii="微软雅黑" w:eastAsia="微软雅黑" w:hAnsi="微软雅黑"/>
+          <w:color w:val="FF0000"/>
+          <w:sz w:val="28"/>
+        </w:rPr>
+        <w:t>清空暂存区和工作区</w:t>
+      </w:r>
+      <w:r>
+        <w:rPr>
+          <w:rFonts w:ascii="微软雅黑" w:eastAsia="微软雅黑" w:hAnsi="微软雅黑"/>
+          <w:sz w:val="28"/>
+        </w:rPr>
+        <w:t>。</w:t>
+      </w:r>
+    </w:p>
+    <w:p>
+      <w:pPr>
+        <w:ind w:firstLine="360"/>
+        <w:rPr>
+          <w:rFonts w:ascii="微软雅黑" w:eastAsia="微软雅黑" w:hAnsi="微软雅黑"/>
+          <w:sz w:val="28"/>
+        </w:rPr>
+      </w:pPr>
+    </w:p>
+    <w:p>
+      <w:pPr>
+        <w:ind w:firstLine="360"/>
+        <w:rPr>
+          <w:rFonts w:ascii="微软雅黑" w:eastAsia="微软雅黑" w:hAnsi="微软雅黑"/>
+          <w:sz w:val="28"/>
+        </w:rPr>
+      </w:pPr>
+      <w:r>
+        <w:rPr>
+          <w:rFonts w:ascii="微软雅黑" w:eastAsia="微软雅黑" w:hAnsi="微软雅黑"/>
+          <w:sz w:val="28"/>
+        </w:rPr>
+        <w:t>--soft：重置位置的同时，保留working Tree工作目录和index暂存区的内容，只让repository中的内容和 reset 目标节点保持一致，因此原节点和reset节点之间的【差异变更集】会放入index暂存区中(Staged files)。所以效果看起来就是</w:t>
+      </w:r>
+      <w:r>
+        <w:rPr>
+          <w:rFonts w:ascii="微软雅黑" w:eastAsia="微软雅黑" w:hAnsi="微软雅黑"/>
+          <w:color w:val="FF0000"/>
+          <w:sz w:val="28"/>
+        </w:rPr>
+        <w:t>工作目录的内容不变，暂存区原有的内容也不变，只是原节点和Reset节点之间的所有差异都会放到暂存区中</w:t>
+      </w:r>
+      <w:r>
+        <w:rPr>
+          <w:rFonts w:ascii="微软雅黑" w:eastAsia="微软雅黑" w:hAnsi="微软雅黑"/>
+          <w:sz w:val="28"/>
+        </w:rPr>
+        <w:t>。</w:t>
+      </w:r>
+    </w:p>
+    <w:p>
+      <w:pPr>
+        <w:ind w:firstLine="360"/>
+        <w:rPr>
+          <w:rFonts w:ascii="微软雅黑" w:eastAsia="微软雅黑" w:hAnsi="微软雅黑"/>
+          <w:sz w:val="28"/>
+        </w:rPr>
+      </w:pPr>
+    </w:p>
+    <w:p>
+      <w:pPr>
+        <w:ind w:firstLine="360"/>
+        <w:rPr>
+          <w:rFonts w:ascii="微软雅黑" w:eastAsia="微软雅黑" w:hAnsi="微软雅黑" w:hint="eastAsia"/>
+          <w:sz w:val="28"/>
+        </w:rPr>
+      </w:pPr>
+      <w:r>
+        <w:rPr>
+          <w:rFonts w:ascii="微软雅黑" w:eastAsia="微软雅黑" w:hAnsi="微软雅黑"/>
+          <w:sz w:val="28"/>
+        </w:rPr>
+        <w:t>--mixed（默认）：重置位置的同时，只保留Working Tree工作目录的</w:t>
+      </w:r>
+      <w:proofErr w:type="gramStart"/>
+      <w:r>
+        <w:rPr>
+          <w:rFonts w:ascii="微软雅黑" w:eastAsia="微软雅黑" w:hAnsi="微软雅黑"/>
+          <w:sz w:val="28"/>
+        </w:rPr>
+        <w:t>內</w:t>
+      </w:r>
+      <w:proofErr w:type="gramEnd"/>
+      <w:r>
+        <w:rPr>
+          <w:rFonts w:ascii="微软雅黑" w:eastAsia="微软雅黑" w:hAnsi="微软雅黑"/>
+          <w:sz w:val="28"/>
+        </w:rPr>
+        <w:t>容，但会将 Index暂存区 和 Repository 中的</w:t>
+      </w:r>
+      <w:proofErr w:type="gramStart"/>
+      <w:r>
+        <w:rPr>
+          <w:rFonts w:ascii="微软雅黑" w:eastAsia="微软雅黑" w:hAnsi="微软雅黑"/>
+          <w:sz w:val="28"/>
+        </w:rPr>
+        <w:t>內</w:t>
+      </w:r>
+      <w:proofErr w:type="gramEnd"/>
+      <w:r>
+        <w:rPr>
+          <w:rFonts w:ascii="微软雅黑" w:eastAsia="微软雅黑" w:hAnsi="微软雅黑"/>
+          <w:sz w:val="28"/>
+        </w:rPr>
+        <w:t>容更改和reset目标节点一致，因此原节点和Reset节点之间的【差异变更集】会放入Working Tree工作目录中。所以效果看起来就是</w:t>
+      </w:r>
+      <w:r>
+        <w:rPr>
+          <w:rFonts w:ascii="微软雅黑" w:eastAsia="微软雅黑" w:hAnsi="微软雅黑"/>
+          <w:color w:val="FF0000"/>
+          <w:sz w:val="28"/>
+        </w:rPr>
+        <w:t>原节点和Reset节点之间的所有差异都会放到工作目录中</w:t>
+      </w:r>
+    </w:p>
+    <w:p>
+      <w:pPr>
+        <w:ind w:firstLine="360"/>
+        <w:rPr>
+          <w:rFonts w:ascii="微软雅黑" w:eastAsia="微软雅黑" w:hAnsi="微软雅黑"/>
+          <w:sz w:val="28"/>
+        </w:rPr>
+      </w:pPr>
+    </w:p>
+    <w:p>
+      <w:pPr>
+        <w:pStyle w:val="a3"/>
+        <w:numPr>
+          <w:ilvl w:val="0"/>
+          <w:numId w:val="1"/>
+        </w:numPr>
+        <w:ind w:firstLineChars="0"/>
+        <w:rPr>
+          <w:rFonts w:ascii="微软雅黑" w:eastAsia="微软雅黑" w:hAnsi="微软雅黑"/>
+          <w:sz w:val="28"/>
+        </w:rPr>
+      </w:pPr>
+      <w:r>
+        <w:rPr>
+          <w:rFonts w:ascii="微软雅黑" w:eastAsia="微软雅黑" w:hAnsi="微软雅黑" w:hint="eastAsia"/>
+          <w:sz w:val="28"/>
+        </w:rPr>
+        <w:t>打tag</w:t>
+      </w:r>
+    </w:p>
+    <w:p>
+      <w:pPr>
+        <w:ind w:left="360"/>
+        <w:rPr>
+          <w:rFonts w:ascii="微软雅黑" w:eastAsia="微软雅黑" w:hAnsi="微软雅黑"/>
+          <w:sz w:val="28"/>
+        </w:rPr>
+      </w:pPr>
+      <w:proofErr w:type="spellStart"/>
+      <w:r>
+        <w:rPr>
+          <w:rFonts w:ascii="微软雅黑" w:eastAsia="微软雅黑" w:hAnsi="微软雅黑"/>
+          <w:sz w:val="28"/>
+        </w:rPr>
+        <w:t>G</w:t>
+      </w:r>
+      <w:r>
+        <w:rPr>
+          <w:rFonts w:ascii="微软雅黑" w:eastAsia="微软雅黑" w:hAnsi="微软雅黑" w:hint="eastAsia"/>
+          <w:sz w:val="28"/>
+        </w:rPr>
+        <w:t>it</w:t>
+      </w:r>
+      <w:proofErr w:type="spellEnd"/>
+      <w:r>
+        <w:rPr>
+          <w:rFonts w:ascii="微软雅黑" w:eastAsia="微软雅黑" w:hAnsi="微软雅黑" w:hint="eastAsia"/>
+          <w:sz w:val="28"/>
+        </w:rPr>
+        <w:t>可以给历史中的某一个提交打上标签，以示重要，通常在某一个发布节点上打上tag。</w:t>
+      </w:r>
+    </w:p>
+    <w:p>
+      <w:pPr>
+        <w:ind w:left="360"/>
+        <w:rPr>
+          <w:rFonts w:ascii="微软雅黑" w:eastAsia="微软雅黑" w:hAnsi="微软雅黑"/>
+          <w:sz w:val="28"/>
+        </w:rPr>
+      </w:pPr>
+    </w:p>
+    <w:p>
+      <w:pPr>
+        <w:tabs>
+          <w:tab w:val="left" w:pos="2010"/>
+        </w:tabs>
+        <w:ind w:left="360"/>
+        <w:rPr>
+          <w:rFonts w:ascii="微软雅黑" w:eastAsia="微软雅黑" w:hAnsi="微软雅黑"/>
+          <w:sz w:val="28"/>
+        </w:rPr>
+      </w:pPr>
+      <w:proofErr w:type="spellStart"/>
+      <w:r>
+        <w:rPr>
+          <w:rFonts w:ascii="微软雅黑" w:eastAsia="微软雅黑" w:hAnsi="微软雅黑"/>
+          <w:sz w:val="28"/>
+        </w:rPr>
+        <w:lastRenderedPageBreak/>
+        <w:t>git</w:t>
+      </w:r>
+      <w:proofErr w:type="spellEnd"/>
+      <w:r>
+        <w:rPr>
+          <w:rFonts w:ascii="微软雅黑" w:eastAsia="微软雅黑" w:hAnsi="微软雅黑"/>
+          <w:sz w:val="28"/>
+        </w:rPr>
+        <w:t xml:space="preserve"> tag </w:t>
+      </w:r>
+      <w:proofErr w:type="spellStart"/>
+      <w:r>
+        <w:rPr>
+          <w:rFonts w:ascii="微软雅黑" w:eastAsia="微软雅黑" w:hAnsi="微软雅黑" w:hint="eastAsia"/>
+          <w:sz w:val="28"/>
+        </w:rPr>
+        <w:t>tagName</w:t>
+      </w:r>
+      <w:proofErr w:type="spellEnd"/>
+      <w:r>
+        <w:rPr>
+          <w:rFonts w:ascii="微软雅黑" w:eastAsia="微软雅黑" w:hAnsi="微软雅黑"/>
+          <w:sz w:val="28"/>
+        </w:rPr>
+        <w:tab/>
+      </w:r>
+      <w:r>
+        <w:rPr>
+          <w:rFonts w:ascii="微软雅黑" w:eastAsia="微软雅黑" w:hAnsi="微软雅黑"/>
+          <w:sz w:val="28"/>
+        </w:rPr>
+        <w:tab/>
+      </w:r>
+      <w:r>
+        <w:rPr>
+          <w:rFonts w:ascii="微软雅黑" w:eastAsia="微软雅黑" w:hAnsi="微软雅黑" w:hint="eastAsia"/>
+          <w:sz w:val="28"/>
+        </w:rPr>
+        <w:t>：创建tag</w:t>
+      </w:r>
+    </w:p>
+    <w:p>
+      <w:pPr>
+        <w:tabs>
+          <w:tab w:val="left" w:pos="2010"/>
+        </w:tabs>
+        <w:ind w:left="360"/>
+        <w:rPr>
+          <w:rFonts w:ascii="微软雅黑" w:eastAsia="微软雅黑" w:hAnsi="微软雅黑"/>
+          <w:sz w:val="28"/>
+        </w:rPr>
+      </w:pPr>
+    </w:p>
+    <w:p>
+      <w:pPr>
+        <w:tabs>
+          <w:tab w:val="left" w:pos="2010"/>
+        </w:tabs>
+        <w:ind w:left="360"/>
+        <w:rPr>
+          <w:rFonts w:ascii="微软雅黑" w:eastAsia="微软雅黑" w:hAnsi="微软雅黑"/>
+          <w:sz w:val="28"/>
+        </w:rPr>
+      </w:pPr>
+      <w:proofErr w:type="spellStart"/>
+      <w:r>
+        <w:rPr>
+          <w:rFonts w:ascii="微软雅黑" w:eastAsia="微软雅黑" w:hAnsi="微软雅黑"/>
+          <w:sz w:val="28"/>
+        </w:rPr>
+        <w:t>git</w:t>
+      </w:r>
+      <w:proofErr w:type="spellEnd"/>
+      <w:r>
+        <w:rPr>
+          <w:rFonts w:ascii="微软雅黑" w:eastAsia="微软雅黑" w:hAnsi="微软雅黑"/>
+          <w:sz w:val="28"/>
+        </w:rPr>
+        <w:t xml:space="preserve"> tag -a </w:t>
+      </w:r>
+      <w:proofErr w:type="spellStart"/>
+      <w:r>
+        <w:rPr>
+          <w:rFonts w:ascii="微软雅黑" w:eastAsia="微软雅黑" w:hAnsi="微软雅黑"/>
+          <w:sz w:val="28"/>
+        </w:rPr>
+        <w:t>tagName</w:t>
+      </w:r>
+      <w:proofErr w:type="spellEnd"/>
+      <w:r>
+        <w:rPr>
+          <w:rFonts w:ascii="微软雅黑" w:eastAsia="微软雅黑" w:hAnsi="微软雅黑"/>
+          <w:sz w:val="28"/>
+        </w:rPr>
+        <w:t xml:space="preserve"> -m "my tag"</w:t>
+      </w:r>
+      <w:r>
+        <w:rPr>
+          <w:rFonts w:ascii="微软雅黑" w:eastAsia="微软雅黑" w:hAnsi="微软雅黑"/>
+          <w:sz w:val="28"/>
+        </w:rPr>
+        <w:t xml:space="preserve"> </w:t>
+      </w:r>
+      <w:r>
+        <w:rPr>
+          <w:rFonts w:ascii="微软雅黑" w:eastAsia="微软雅黑" w:hAnsi="微软雅黑" w:hint="eastAsia"/>
+          <w:sz w:val="28"/>
+        </w:rPr>
+        <w:t>：</w:t>
+      </w:r>
+      <w:r>
+        <w:rPr>
+          <w:rFonts w:ascii="微软雅黑" w:eastAsia="微软雅黑" w:hAnsi="微软雅黑"/>
+          <w:sz w:val="28"/>
+        </w:rPr>
+        <w:t>-a参数来创建一个带备注的tag，备注信息由-m指定</w:t>
+      </w:r>
+    </w:p>
+    <w:p>
+      <w:pPr>
+        <w:tabs>
+          <w:tab w:val="left" w:pos="2010"/>
+        </w:tabs>
+        <w:ind w:left="360"/>
+        <w:rPr>
+          <w:rFonts w:ascii="微软雅黑" w:eastAsia="微软雅黑" w:hAnsi="微软雅黑" w:hint="eastAsia"/>
+          <w:sz w:val="28"/>
+        </w:rPr>
+      </w:pPr>
+    </w:p>
+    <w:p>
+      <w:pPr>
+        <w:tabs>
+          <w:tab w:val="left" w:pos="2010"/>
+        </w:tabs>
+        <w:ind w:left="360"/>
+        <w:rPr>
+          <w:rFonts w:ascii="微软雅黑" w:eastAsia="微软雅黑" w:hAnsi="微软雅黑"/>
+          <w:sz w:val="28"/>
+        </w:rPr>
+      </w:pPr>
+      <w:proofErr w:type="spellStart"/>
+      <w:r>
+        <w:rPr>
+          <w:rFonts w:ascii="微软雅黑" w:eastAsia="微软雅黑" w:hAnsi="微软雅黑"/>
+          <w:sz w:val="28"/>
+        </w:rPr>
+        <w:t>git</w:t>
+      </w:r>
+      <w:proofErr w:type="spellEnd"/>
+      <w:r>
+        <w:rPr>
+          <w:rFonts w:ascii="微软雅黑" w:eastAsia="微软雅黑" w:hAnsi="微软雅黑"/>
+          <w:sz w:val="28"/>
+        </w:rPr>
+        <w:t xml:space="preserve"> sho</w:t>
+      </w:r>
+      <w:r>
+        <w:rPr>
+          <w:rFonts w:ascii="微软雅黑" w:eastAsia="微软雅黑" w:hAnsi="微软雅黑" w:hint="eastAsia"/>
+          <w:sz w:val="28"/>
+        </w:rPr>
+        <w:t>w</w:t>
+      </w:r>
+      <w:r>
+        <w:rPr>
+          <w:rFonts w:ascii="微软雅黑" w:eastAsia="微软雅黑" w:hAnsi="微软雅黑"/>
+          <w:sz w:val="28"/>
+        </w:rPr>
+        <w:tab/>
+        <w:t xml:space="preserve"> :</w:t>
+      </w:r>
+      <w:r>
+        <w:rPr>
+          <w:rFonts w:ascii="微软雅黑" w:eastAsia="微软雅黑" w:hAnsi="微软雅黑"/>
+          <w:sz w:val="28"/>
+        </w:rPr>
+        <w:t>命令可以查看tag的详细信息</w:t>
+      </w:r>
+    </w:p>
+    <w:p>
+      <w:pPr>
+        <w:tabs>
+          <w:tab w:val="left" w:pos="2010"/>
+        </w:tabs>
+        <w:ind w:left="360"/>
+        <w:rPr>
+          <w:rFonts w:ascii="微软雅黑" w:eastAsia="微软雅黑" w:hAnsi="微软雅黑" w:hint="eastAsia"/>
+          <w:sz w:val="28"/>
+        </w:rPr>
+      </w:pPr>
+    </w:p>
+    <w:p>
+      <w:pPr>
+        <w:tabs>
+          <w:tab w:val="left" w:pos="2010"/>
+        </w:tabs>
+        <w:ind w:left="360"/>
+        <w:rPr>
+          <w:rFonts w:ascii="微软雅黑" w:eastAsia="微软雅黑" w:hAnsi="微软雅黑"/>
+          <w:sz w:val="28"/>
+        </w:rPr>
+      </w:pPr>
+      <w:proofErr w:type="spellStart"/>
+      <w:r>
+        <w:rPr>
+          <w:rFonts w:ascii="微软雅黑" w:eastAsia="微软雅黑" w:hAnsi="微软雅黑"/>
+          <w:sz w:val="28"/>
+        </w:rPr>
+        <w:t>git</w:t>
+      </w:r>
+      <w:proofErr w:type="spellEnd"/>
+      <w:r>
+        <w:rPr>
+          <w:rFonts w:ascii="微软雅黑" w:eastAsia="微软雅黑" w:hAnsi="微软雅黑"/>
+          <w:sz w:val="28"/>
+        </w:rPr>
+        <w:t xml:space="preserve"> checkout </w:t>
+      </w:r>
+      <w:proofErr w:type="spellStart"/>
+      <w:r>
+        <w:rPr>
+          <w:rFonts w:ascii="微软雅黑" w:eastAsia="微软雅黑" w:hAnsi="微软雅黑"/>
+          <w:sz w:val="28"/>
+        </w:rPr>
+        <w:t>tagName</w:t>
+      </w:r>
+      <w:proofErr w:type="spellEnd"/>
+      <w:r>
+        <w:rPr>
+          <w:rFonts w:ascii="微软雅黑" w:eastAsia="微软雅黑" w:hAnsi="微软雅黑"/>
+          <w:sz w:val="28"/>
+        </w:rPr>
+        <w:tab/>
+      </w:r>
+      <w:r>
+        <w:rPr>
+          <w:rFonts w:ascii="微软雅黑" w:eastAsia="微软雅黑" w:hAnsi="微软雅黑" w:hint="eastAsia"/>
+          <w:sz w:val="28"/>
+        </w:rPr>
+        <w:t>：切换到某个分支，切换之后，如果需要修改的话，需要新建分支调用</w:t>
+      </w:r>
+      <w:proofErr w:type="spellStart"/>
+      <w:r>
+        <w:rPr>
+          <w:rFonts w:ascii="微软雅黑" w:eastAsia="微软雅黑" w:hAnsi="微软雅黑" w:hint="eastAsia"/>
+          <w:sz w:val="28"/>
+        </w:rPr>
+        <w:t>g</w:t>
+      </w:r>
+      <w:r>
+        <w:rPr>
+          <w:rFonts w:ascii="微软雅黑" w:eastAsia="微软雅黑" w:hAnsi="微软雅黑"/>
+          <w:sz w:val="28"/>
+        </w:rPr>
+        <w:t>it</w:t>
+      </w:r>
+      <w:proofErr w:type="spellEnd"/>
+      <w:r>
+        <w:rPr>
+          <w:rFonts w:ascii="微软雅黑" w:eastAsia="微软雅黑" w:hAnsi="微软雅黑"/>
+          <w:sz w:val="28"/>
+        </w:rPr>
+        <w:t xml:space="preserve"> checkout –b </w:t>
+      </w:r>
+      <w:proofErr w:type="spellStart"/>
+      <w:r>
+        <w:rPr>
+          <w:rFonts w:ascii="微软雅黑" w:eastAsia="微软雅黑" w:hAnsi="微软雅黑"/>
+          <w:sz w:val="28"/>
+        </w:rPr>
+        <w:t>branchName</w:t>
+      </w:r>
+      <w:proofErr w:type="spellEnd"/>
+      <w:r>
+        <w:rPr>
+          <w:rFonts w:ascii="微软雅黑" w:eastAsia="微软雅黑" w:hAnsi="微软雅黑" w:hint="eastAsia"/>
+          <w:sz w:val="28"/>
+        </w:rPr>
+        <w:t>后才能去修改文件</w:t>
+      </w:r>
+    </w:p>
+    <w:p>
+      <w:pPr>
+        <w:tabs>
+          <w:tab w:val="left" w:pos="2010"/>
+        </w:tabs>
+        <w:ind w:left="360"/>
+        <w:rPr>
+          <w:rFonts w:ascii="微软雅黑" w:eastAsia="微软雅黑" w:hAnsi="微软雅黑" w:hint="eastAsia"/>
+          <w:sz w:val="28"/>
+        </w:rPr>
+      </w:pPr>
+    </w:p>
+    <w:p>
+      <w:pPr>
+        <w:tabs>
+          <w:tab w:val="left" w:pos="2010"/>
+        </w:tabs>
+        <w:ind w:left="360"/>
+        <w:rPr>
+          <w:rFonts w:ascii="微软雅黑" w:eastAsia="微软雅黑" w:hAnsi="微软雅黑"/>
+          <w:sz w:val="28"/>
+        </w:rPr>
+      </w:pPr>
+      <w:proofErr w:type="spellStart"/>
+      <w:r>
+        <w:rPr>
+          <w:rFonts w:ascii="微软雅黑" w:eastAsia="微软雅黑" w:hAnsi="微软雅黑"/>
+          <w:sz w:val="28"/>
+        </w:rPr>
+        <w:t>git</w:t>
+      </w:r>
+      <w:proofErr w:type="spellEnd"/>
+      <w:r>
+        <w:rPr>
+          <w:rFonts w:ascii="微软雅黑" w:eastAsia="微软雅黑" w:hAnsi="微软雅黑"/>
+          <w:sz w:val="28"/>
+        </w:rPr>
+        <w:t xml:space="preserve"> tag </w:t>
+      </w:r>
+      <w:r>
+        <w:rPr>
+          <w:rFonts w:ascii="微软雅黑" w:eastAsia="微软雅黑" w:hAnsi="微软雅黑"/>
+          <w:sz w:val="28"/>
+        </w:rPr>
+        <w:t>–</w:t>
+      </w:r>
+      <w:r>
+        <w:rPr>
+          <w:rFonts w:ascii="微软雅黑" w:eastAsia="微软雅黑" w:hAnsi="微软雅黑"/>
+          <w:sz w:val="28"/>
+        </w:rPr>
+        <w:t>d</w:t>
+      </w:r>
+      <w:r>
+        <w:rPr>
+          <w:rFonts w:ascii="微软雅黑" w:eastAsia="微软雅黑" w:hAnsi="微软雅黑"/>
+          <w:sz w:val="28"/>
+        </w:rPr>
+        <w:t xml:space="preserve"> </w:t>
+      </w:r>
+      <w:proofErr w:type="spellStart"/>
+      <w:r>
+        <w:rPr>
+          <w:rFonts w:ascii="微软雅黑" w:eastAsia="微软雅黑" w:hAnsi="微软雅黑"/>
+          <w:sz w:val="28"/>
+        </w:rPr>
+        <w:t>tagName</w:t>
+      </w:r>
+      <w:proofErr w:type="spellEnd"/>
+      <w:r>
+        <w:rPr>
+          <w:rFonts w:ascii="微软雅黑" w:eastAsia="微软雅黑" w:hAnsi="微软雅黑"/>
+          <w:sz w:val="28"/>
+        </w:rPr>
+        <w:tab/>
+        <w:t>:</w:t>
+      </w:r>
+      <w:r>
+        <w:rPr>
+          <w:rFonts w:ascii="微软雅黑" w:eastAsia="微软雅黑" w:hAnsi="微软雅黑" w:hint="eastAsia"/>
+          <w:sz w:val="28"/>
+        </w:rPr>
+        <w:t>删除某个tag</w:t>
+      </w:r>
+    </w:p>
+    <w:p>
+      <w:pPr>
+        <w:tabs>
+          <w:tab w:val="left" w:pos="2010"/>
+        </w:tabs>
+        <w:ind w:left="360"/>
+        <w:rPr>
+          <w:rFonts w:ascii="微软雅黑" w:eastAsia="微软雅黑" w:hAnsi="微软雅黑"/>
+          <w:sz w:val="28"/>
+        </w:rPr>
+      </w:pPr>
+    </w:p>
+    <w:p>
+      <w:pPr>
+        <w:tabs>
+          <w:tab w:val="left" w:pos="2010"/>
+        </w:tabs>
+        <w:ind w:left="360"/>
+        <w:rPr>
+          <w:rFonts w:ascii="微软雅黑" w:eastAsia="微软雅黑" w:hAnsi="微软雅黑"/>
+          <w:sz w:val="28"/>
+        </w:rPr>
+      </w:pPr>
+      <w:proofErr w:type="spellStart"/>
+      <w:r>
+        <w:rPr>
+          <w:rFonts w:ascii="微软雅黑" w:eastAsia="微软雅黑" w:hAnsi="微软雅黑"/>
+          <w:sz w:val="28"/>
+        </w:rPr>
+        <w:t>git</w:t>
+      </w:r>
+      <w:proofErr w:type="spellEnd"/>
+      <w:r>
+        <w:rPr>
+          <w:rFonts w:ascii="微软雅黑" w:eastAsia="微软雅黑" w:hAnsi="微软雅黑"/>
+          <w:sz w:val="28"/>
+        </w:rPr>
+        <w:t xml:space="preserve"> push origin :refs/tags/&lt;</w:t>
+      </w:r>
+      <w:proofErr w:type="spellStart"/>
+      <w:r>
+        <w:rPr>
+          <w:rFonts w:ascii="微软雅黑" w:eastAsia="微软雅黑" w:hAnsi="微软雅黑"/>
+          <w:sz w:val="28"/>
+        </w:rPr>
+        <w:t>tagName</w:t>
+      </w:r>
+      <w:proofErr w:type="spellEnd"/>
+      <w:r>
+        <w:rPr>
+          <w:rFonts w:ascii="微软雅黑" w:eastAsia="微软雅黑" w:hAnsi="微软雅黑"/>
+          <w:sz w:val="28"/>
+        </w:rPr>
+        <w:t>&gt;</w:t>
+      </w:r>
+      <w:r>
+        <w:rPr>
+          <w:rFonts w:ascii="微软雅黑" w:eastAsia="微软雅黑" w:hAnsi="微软雅黑"/>
+          <w:sz w:val="28"/>
+        </w:rPr>
+        <w:tab/>
+      </w:r>
+      <w:r>
+        <w:rPr>
+          <w:rFonts w:ascii="微软雅黑" w:eastAsia="微软雅黑" w:hAnsi="微软雅黑" w:hint="eastAsia"/>
+          <w:sz w:val="28"/>
+        </w:rPr>
+        <w:t>：远端删除某个tag</w:t>
+      </w:r>
+    </w:p>
+    <w:p>
+      <w:pPr>
+        <w:tabs>
+          <w:tab w:val="left" w:pos="2010"/>
+        </w:tabs>
+        <w:ind w:left="360"/>
+        <w:rPr>
+          <w:rFonts w:ascii="微软雅黑" w:eastAsia="微软雅黑" w:hAnsi="微软雅黑"/>
+          <w:sz w:val="28"/>
+        </w:rPr>
+      </w:pPr>
+    </w:p>
+    <w:p>
+      <w:pPr>
+        <w:tabs>
+          <w:tab w:val="left" w:pos="2010"/>
+        </w:tabs>
+        <w:ind w:left="360"/>
+        <w:rPr>
+          <w:rFonts w:ascii="微软雅黑" w:eastAsia="微软雅黑" w:hAnsi="微软雅黑"/>
+          <w:sz w:val="28"/>
+        </w:rPr>
+      </w:pPr>
+    </w:p>
+    <w:p>
+      <w:pPr>
+        <w:pStyle w:val="a3"/>
+        <w:numPr>
+          <w:ilvl w:val="0"/>
+          <w:numId w:val="1"/>
+        </w:numPr>
+        <w:tabs>
+          <w:tab w:val="left" w:pos="2010"/>
+        </w:tabs>
+        <w:ind w:firstLineChars="0"/>
+        <w:rPr>
+          <w:rFonts w:ascii="微软雅黑" w:eastAsia="微软雅黑" w:hAnsi="微软雅黑"/>
+          <w:sz w:val="28"/>
+        </w:rPr>
+      </w:pPr>
+      <w:r>
+        <w:rPr>
+          <w:rFonts w:ascii="微软雅黑" w:eastAsia="微软雅黑" w:hAnsi="微软雅黑" w:hint="eastAsia"/>
+          <w:sz w:val="28"/>
+        </w:rPr>
+        <w:t>远程仓库配置</w:t>
+      </w:r>
+    </w:p>
+    <w:p>
+      <w:pPr>
+        <w:tabs>
+          <w:tab w:val="left" w:pos="2010"/>
+        </w:tabs>
+        <w:rPr>
+          <w:rFonts w:ascii="微软雅黑" w:eastAsia="微软雅黑" w:hAnsi="微软雅黑"/>
+          <w:sz w:val="28"/>
+        </w:rPr>
+      </w:pPr>
+      <w:r>
+        <w:rPr>
+          <w:rFonts w:ascii="微软雅黑" w:eastAsia="微软雅黑" w:hAnsi="微软雅黑"/>
+          <w:sz w:val="28"/>
+        </w:rPr>
+        <w:tab/>
+      </w:r>
+      <w:r>
+        <w:rPr>
+          <w:rFonts w:ascii="微软雅黑" w:eastAsia="微软雅黑" w:hAnsi="微软雅黑" w:hint="eastAsia"/>
+          <w:sz w:val="28"/>
+        </w:rPr>
+        <w:t>现在远程仓库上创建（如GitHub）仓库，然后可以采用如下图的方式关联本地仓库</w:t>
+      </w:r>
+    </w:p>
+    <w:p>
+      <w:pPr>
+        <w:tabs>
+          <w:tab w:val="left" w:pos="2010"/>
+        </w:tabs>
+        <w:rPr>
+          <w:rFonts w:ascii="微软雅黑" w:eastAsia="微软雅黑" w:hAnsi="微软雅黑"/>
+          <w:sz w:val="28"/>
+        </w:rPr>
+      </w:pPr>
+      <w:r>
+        <w:rPr>
+          <w:noProof/>
+        </w:rPr>
+        <w:lastRenderedPageBreak/>
+        <w:drawing>
+          <wp:inline distT="0" distB="0" distL="0" distR="0" wp14:anchorId="77B85CB9" wp14:editId="6D1CE6E4">
+            <wp:extent cx="5274310" cy="2866390"/>
+            <wp:effectExtent l="0" t="0" r="2540" b="0"/>
+            <wp:docPr id="35" name="图片 35"/>
+            <wp:cNvGraphicFramePr>
+              <a:graphicFrameLocks xmlns:a="http://schemas.openxmlformats.org/drawingml/2006/main" noChangeAspect="1"/>
+            </wp:cNvGraphicFramePr>
+            <a:graphic xmlns:a="http://schemas.openxmlformats.org/drawingml/2006/main">
+              <a:graphicData uri="http://schemas.openxmlformats.org/drawingml/2006/picture">
+                <pic:pic xmlns:pic="http://schemas.openxmlformats.org/drawingml/2006/picture">
+                  <pic:nvPicPr>
+                    <pic:cNvPr id="1" name=""/>
+                    <pic:cNvPicPr/>
+                  </pic:nvPicPr>
+                  <pic:blipFill>
+                    <a:blip r:embed="rId41"/>
+                    <a:stretch>
+                      <a:fillRect/>
+                    </a:stretch>
+                  </pic:blipFill>
+                  <pic:spPr>
+                    <a:xfrm>
+                      <a:off x="0" y="0"/>
+                      <a:ext cx="5274310" cy="2866390"/>
+                    </a:xfrm>
+                    <a:prstGeom prst="rect">
+                      <a:avLst/>
+                    </a:prstGeom>
+                  </pic:spPr>
+                </pic:pic>
+              </a:graphicData>
+            </a:graphic>
+          </wp:inline>
+        </w:drawing>
+      </w:r>
+      <w:proofErr w:type="spellStart"/>
+      <w:r>
+        <w:rPr>
+          <w:rFonts w:ascii="微软雅黑" w:eastAsia="微软雅黑" w:hAnsi="微软雅黑" w:hint="eastAsia"/>
+          <w:sz w:val="28"/>
+        </w:rPr>
+        <w:t>g</w:t>
+      </w:r>
+      <w:r>
+        <w:rPr>
+          <w:rFonts w:ascii="微软雅黑" w:eastAsia="微软雅黑" w:hAnsi="微软雅黑"/>
+          <w:sz w:val="28"/>
+        </w:rPr>
+        <w:t>it</w:t>
+      </w:r>
+      <w:proofErr w:type="spellEnd"/>
+      <w:r>
+        <w:rPr>
+          <w:rFonts w:ascii="微软雅黑" w:eastAsia="微软雅黑" w:hAnsi="微软雅黑"/>
+          <w:sz w:val="28"/>
+        </w:rPr>
+        <w:t xml:space="preserve"> remote add origin </w:t>
+      </w:r>
+      <w:proofErr w:type="spellStart"/>
+      <w:r>
+        <w:rPr>
+          <w:rFonts w:ascii="微软雅黑" w:eastAsia="微软雅黑" w:hAnsi="微软雅黑"/>
+          <w:sz w:val="28"/>
+        </w:rPr>
+        <w:t>xxxx.git</w:t>
+      </w:r>
+      <w:proofErr w:type="spellEnd"/>
+      <w:r>
+        <w:rPr>
+          <w:rFonts w:ascii="微软雅黑" w:eastAsia="微软雅黑" w:hAnsi="微软雅黑"/>
+          <w:sz w:val="28"/>
+        </w:rPr>
+        <w:tab/>
+        <w:t>:</w:t>
+      </w:r>
+      <w:r>
+        <w:rPr>
+          <w:rFonts w:ascii="微软雅黑" w:eastAsia="微软雅黑" w:hAnsi="微软雅黑" w:hint="eastAsia"/>
+          <w:sz w:val="28"/>
+        </w:rPr>
+        <w:t>关联远程仓库</w:t>
+      </w:r>
+    </w:p>
+    <w:p>
+      <w:pPr>
+        <w:tabs>
+          <w:tab w:val="left" w:pos="2010"/>
+        </w:tabs>
+        <w:rPr>
+          <w:rFonts w:ascii="微软雅黑" w:eastAsia="微软雅黑" w:hAnsi="微软雅黑" w:hint="eastAsia"/>
+          <w:sz w:val="28"/>
+        </w:rPr>
+      </w:pPr>
+      <w:proofErr w:type="spellStart"/>
+      <w:r>
+        <w:rPr>
+          <w:rFonts w:ascii="微软雅黑" w:eastAsia="微软雅黑" w:hAnsi="微软雅黑"/>
+          <w:sz w:val="28"/>
+        </w:rPr>
+        <w:t>git</w:t>
+      </w:r>
+      <w:proofErr w:type="spellEnd"/>
+      <w:r>
+        <w:rPr>
+          <w:rFonts w:ascii="微软雅黑" w:eastAsia="微软雅黑" w:hAnsi="微软雅黑"/>
+          <w:sz w:val="28"/>
+        </w:rPr>
+        <w:t xml:space="preserve"> push –u origin master</w:t>
+      </w:r>
+      <w:r>
+        <w:rPr>
+          <w:rFonts w:ascii="微软雅黑" w:eastAsia="微软雅黑" w:hAnsi="微软雅黑"/>
+          <w:sz w:val="28"/>
+        </w:rPr>
+        <w:tab/>
+        <w:t>:</w:t>
+      </w:r>
+      <w:r>
+        <w:rPr>
+          <w:rFonts w:ascii="微软雅黑" w:eastAsia="微软雅黑" w:hAnsi="微软雅黑" w:hint="eastAsia"/>
+          <w:sz w:val="28"/>
+        </w:rPr>
+        <w:t>第一次提交到远程仓库</w:t>
+      </w:r>
+    </w:p>
+    <w:p>
+      <w:pPr>
+        <w:tabs>
+          <w:tab w:val="left" w:pos="2010"/>
+        </w:tabs>
+        <w:rPr>
+          <w:rFonts w:ascii="微软雅黑" w:eastAsia="微软雅黑" w:hAnsi="微软雅黑" w:hint="eastAsia"/>
+          <w:sz w:val="28"/>
+        </w:rPr>
+      </w:pPr>
+      <w:proofErr w:type="spellStart"/>
+      <w:r>
+        <w:rPr>
+          <w:rFonts w:ascii="微软雅黑" w:eastAsia="微软雅黑" w:hAnsi="微软雅黑" w:hint="eastAsia"/>
+          <w:sz w:val="28"/>
+        </w:rPr>
+        <w:t>g</w:t>
+      </w:r>
+      <w:r>
+        <w:rPr>
+          <w:rFonts w:ascii="微软雅黑" w:eastAsia="微软雅黑" w:hAnsi="微软雅黑"/>
+          <w:sz w:val="28"/>
+        </w:rPr>
+        <w:t>it</w:t>
+      </w:r>
+      <w:proofErr w:type="spellEnd"/>
+      <w:r>
+        <w:rPr>
+          <w:rFonts w:ascii="微软雅黑" w:eastAsia="微软雅黑" w:hAnsi="微软雅黑"/>
+          <w:sz w:val="28"/>
+        </w:rPr>
+        <w:t xml:space="preserve"> remote –v</w:t>
+      </w:r>
+      <w:r>
+        <w:rPr>
+          <w:rFonts w:ascii="微软雅黑" w:eastAsia="微软雅黑" w:hAnsi="微软雅黑"/>
+          <w:sz w:val="28"/>
+        </w:rPr>
+        <w:tab/>
+        <w:t>:</w:t>
+      </w:r>
       <w:bookmarkStart w:id="0" w:name="_GoBack"/>
       <w:bookmarkEnd w:id="0"/>
-    </w:p>
-    <w:p>
-      <w:pPr>
+      <w:r>
+        <w:rPr>
+          <w:rFonts w:ascii="微软雅黑" w:eastAsia="微软雅黑" w:hAnsi="微软雅黑" w:hint="eastAsia"/>
+          <w:sz w:val="28"/>
+        </w:rPr>
+        <w:t>查看关联的仓库地址</w:t>
+      </w:r>
+    </w:p>
+    <w:p>
+      <w:pPr>
+        <w:tabs>
+          <w:tab w:val="left" w:pos="2010"/>
+        </w:tabs>
+        <w:rPr>
+          <w:rFonts w:ascii="微软雅黑" w:eastAsia="微软雅黑" w:hAnsi="微软雅黑" w:hint="eastAsia"/>
+          <w:sz w:val="28"/>
+        </w:rPr>
+      </w:pPr>
+    </w:p>
+    <w:p>
+      <w:pPr>
+        <w:pStyle w:val="a3"/>
+        <w:numPr>
+          <w:ilvl w:val="0"/>
+          <w:numId w:val="1"/>
+        </w:numPr>
+        <w:tabs>
+          <w:tab w:val="left" w:pos="2010"/>
+        </w:tabs>
+        <w:ind w:firstLineChars="0"/>
+        <w:rPr>
+          <w:rFonts w:ascii="微软雅黑" w:eastAsia="微软雅黑" w:hAnsi="微软雅黑"/>
+          <w:sz w:val="28"/>
+        </w:rPr>
+      </w:pPr>
+      <w:r>
+        <w:rPr>
+          <w:rFonts w:ascii="微软雅黑" w:eastAsia="微软雅黑" w:hAnsi="微软雅黑" w:hint="eastAsia"/>
+          <w:sz w:val="28"/>
+        </w:rPr>
+        <w:t>杂七杂八</w:t>
+      </w:r>
+    </w:p>
+    <w:p>
+      <w:pPr>
+        <w:tabs>
+          <w:tab w:val="left" w:pos="2010"/>
+        </w:tabs>
+        <w:rPr>
+          <w:rFonts w:ascii="微软雅黑" w:eastAsia="微软雅黑" w:hAnsi="微软雅黑"/>
+          <w:sz w:val="28"/>
+        </w:rPr>
+      </w:pPr>
+      <w:r>
+        <w:rPr>
+          <w:rFonts w:ascii="微软雅黑" w:eastAsia="微软雅黑" w:hAnsi="微软雅黑"/>
+          <w:sz w:val="28"/>
+        </w:rPr>
+        <w:tab/>
+      </w:r>
+      <w:proofErr w:type="spellStart"/>
+      <w:r>
+        <w:rPr>
+          <w:rFonts w:ascii="微软雅黑" w:eastAsia="微软雅黑" w:hAnsi="微软雅黑"/>
+          <w:sz w:val="28"/>
+        </w:rPr>
+        <w:t>git</w:t>
+      </w:r>
+      <w:proofErr w:type="spellEnd"/>
+      <w:r>
+        <w:rPr>
+          <w:rFonts w:ascii="微软雅黑" w:eastAsia="微软雅黑" w:hAnsi="微软雅黑"/>
+          <w:sz w:val="28"/>
+        </w:rPr>
+        <w:t xml:space="preserve"> branch </w:t>
+      </w:r>
+      <w:r>
+        <w:rPr>
+          <w:rFonts w:ascii="微软雅黑" w:eastAsia="微软雅黑" w:hAnsi="微软雅黑" w:hint="eastAsia"/>
+          <w:sz w:val="28"/>
+        </w:rPr>
+        <w:t>--</w:t>
+      </w:r>
+      <w:r>
+        <w:rPr>
+          <w:rFonts w:ascii="微软雅黑" w:eastAsia="微软雅黑" w:hAnsi="微软雅黑"/>
+          <w:sz w:val="28"/>
+        </w:rPr>
+        <w:t>merged</w:t>
+      </w:r>
+      <w:r>
+        <w:rPr>
+          <w:rFonts w:ascii="微软雅黑" w:eastAsia="微软雅黑" w:hAnsi="微软雅黑" w:hint="eastAsia"/>
+          <w:sz w:val="28"/>
+        </w:rPr>
+        <w:t>：查看当前分支上合并过的分支</w:t>
+      </w:r>
+    </w:p>
+    <w:p>
+      <w:pPr>
+        <w:tabs>
+          <w:tab w:val="left" w:pos="2010"/>
+        </w:tabs>
+        <w:rPr>
+          <w:rFonts w:ascii="微软雅黑" w:eastAsia="微软雅黑" w:hAnsi="微软雅黑"/>
+          <w:sz w:val="28"/>
+        </w:rPr>
+      </w:pPr>
+      <w:r>
+        <w:rPr>
+          <w:rFonts w:ascii="微软雅黑" w:eastAsia="微软雅黑" w:hAnsi="微软雅黑"/>
+          <w:sz w:val="28"/>
+        </w:rPr>
+        <w:tab/>
+      </w:r>
+      <w:proofErr w:type="spellStart"/>
+      <w:r>
+        <w:rPr>
+          <w:rFonts w:ascii="微软雅黑" w:eastAsia="微软雅黑" w:hAnsi="微软雅黑" w:hint="eastAsia"/>
+          <w:sz w:val="28"/>
+        </w:rPr>
+        <w:t>git</w:t>
+      </w:r>
+      <w:proofErr w:type="spellEnd"/>
+      <w:r>
+        <w:rPr>
+          <w:rFonts w:ascii="微软雅黑" w:eastAsia="微软雅黑" w:hAnsi="微软雅黑"/>
+          <w:sz w:val="28"/>
+        </w:rPr>
+        <w:t xml:space="preserve"> </w:t>
+      </w:r>
+      <w:r>
+        <w:rPr>
+          <w:rFonts w:ascii="微软雅黑" w:eastAsia="微软雅黑" w:hAnsi="微软雅黑" w:hint="eastAsia"/>
+          <w:sz w:val="28"/>
+        </w:rPr>
+        <w:t>branch</w:t>
+      </w:r>
+      <w:r>
+        <w:rPr>
+          <w:rFonts w:ascii="微软雅黑" w:eastAsia="微软雅黑" w:hAnsi="微软雅黑"/>
+          <w:sz w:val="28"/>
+        </w:rPr>
+        <w:t xml:space="preserve"> </w:t>
+      </w:r>
+      <w:r>
+        <w:rPr>
+          <w:rFonts w:ascii="微软雅黑" w:eastAsia="微软雅黑" w:hAnsi="微软雅黑" w:hint="eastAsia"/>
+          <w:sz w:val="28"/>
+        </w:rPr>
+        <w:t>--</w:t>
+      </w:r>
+      <w:r>
+        <w:rPr>
+          <w:rFonts w:ascii="微软雅黑" w:eastAsia="微软雅黑" w:hAnsi="微软雅黑"/>
+          <w:sz w:val="28"/>
+        </w:rPr>
+        <w:t>no-merged:</w:t>
+      </w:r>
+      <w:r>
+        <w:rPr>
+          <w:rFonts w:ascii="微软雅黑" w:eastAsia="微软雅黑" w:hAnsi="微软雅黑" w:hint="eastAsia"/>
+          <w:sz w:val="28"/>
+        </w:rPr>
+        <w:t>查看当前分支上</w:t>
+      </w:r>
+      <w:r>
+        <w:rPr>
+          <w:rFonts w:ascii="微软雅黑" w:eastAsia="微软雅黑" w:hAnsi="微软雅黑" w:hint="eastAsia"/>
+          <w:sz w:val="28"/>
+        </w:rPr>
+        <w:t>没有</w:t>
+      </w:r>
+      <w:r>
+        <w:rPr>
+          <w:rFonts w:ascii="微软雅黑" w:eastAsia="微软雅黑" w:hAnsi="微软雅黑" w:hint="eastAsia"/>
+          <w:sz w:val="28"/>
+        </w:rPr>
+        <w:t>合并过的分支</w:t>
+      </w:r>
+    </w:p>
+    <w:p>
+      <w:pPr>
+        <w:tabs>
+          <w:tab w:val="left" w:pos="2010"/>
+        </w:tabs>
         <w:rPr>
           <w:rFonts w:ascii="微软雅黑" w:eastAsia="微软雅黑" w:hAnsi="微软雅黑" w:hint="eastAsia"/>
           <w:sz w:val="28"/>
@@ -7078,7 +8886,6 @@
   <w:style w:type="character" w:default="1" w:styleId="a0">
     <w:name w:val="Default Paragraph Font"/>
     <w:uiPriority w:val="1"/>
-    <w:semiHidden/>
     <w:unhideWhenUsed/>
   </w:style>
   <w:style w:type="table" w:default="1" w:styleId="a1">
@@ -7120,6 +8927,18 @@
     <w:rsid w:val="0061170C"/>
     <w:rPr>
       <w:color w:val="0563C1" w:themeColor="hyperlink"/>
+      <w:u w:val="single"/>
+    </w:rPr>
+  </w:style>
+  <w:style w:type="character" w:styleId="a5">
+    <w:name w:val="FollowedHyperlink"/>
+    <w:basedOn w:val="a0"/>
+    <w:uiPriority w:val="99"/>
+    <w:semiHidden/>
+    <w:unhideWhenUsed/>
+    <w:rsid w:val="003A7E6E"/>
+    <w:rPr>
+      <w:color w:val="954F72" w:themeColor="followedHyperlink"/>
       <w:u w:val="single"/>
     </w:rPr>
   </w:style>

</xml_diff>